<commit_message>
links in database tutorial
</commit_message>
<xml_diff>
--- a/Database/Database.docx
+++ b/Database/Database.docx
@@ -1,6 +1,6 @@
 
 <file path=word/document.xml><?xml version="1.0" encoding="utf-8"?>
-<w:document xmlns:wpc="http://schemas.microsoft.com/office/word/2010/wordprocessingCanvas" xmlns:cx="http://schemas.microsoft.com/office/drawing/2014/chartex" xmlns:cx1="http://schemas.microsoft.com/office/drawing/2015/9/8/chartex" xmlns:cx2="http://schemas.microsoft.com/office/drawing/2015/10/21/chartex" xmlns:cx3="http://schemas.microsoft.com/office/drawing/2016/5/9/chartex" xmlns:cx4="http://schemas.microsoft.com/office/drawing/2016/5/10/chartex" xmlns:cx5="http://schemas.microsoft.com/office/drawing/2016/5/11/chartex" xmlns:cx6="http://schemas.microsoft.com/office/drawing/2016/5/12/chartex" xmlns:cx7="http://schemas.microsoft.com/office/drawing/2016/5/13/chartex" xmlns:cx8="http://schemas.microsoft.com/office/drawing/2016/5/14/chartex" xmlns:mc="http://schemas.openxmlformats.org/markup-compatibility/2006" xmlns:aink="http://schemas.microsoft.com/office/drawing/2016/ink" xmlns:am3d="http://schemas.microsoft.com/office/drawing/2017/model3d" xmlns:o="urn:schemas-microsoft-com:office:office" xmlns:r="http://schemas.openxmlformats.org/officeDocument/2006/relationships" xmlns:m="http://schemas.openxmlformats.org/officeDocument/2006/math" xmlns:v="urn:schemas-microsoft-com:vml" xmlns:wp14="http://schemas.microsoft.com/office/word/2010/wordprocessingDrawing" xmlns:wp="http://schemas.openxmlformats.org/drawingml/2006/wordprocessingDrawing" xmlns:w10="urn:schemas-microsoft-com:office:word" xmlns:w="http://schemas.openxmlformats.org/wordprocessingml/2006/main" xmlns:w14="http://schemas.microsoft.com/office/word/2010/wordml" xmlns:w15="http://schemas.microsoft.com/office/word/2012/wordml" xmlns:w16cid="http://schemas.microsoft.com/office/word/2016/wordml/cid" xmlns:w16se="http://schemas.microsoft.com/office/word/2015/wordml/symex" xmlns:wpg="http://schemas.microsoft.com/office/word/2010/wordprocessingGroup" xmlns:wpi="http://schemas.microsoft.com/office/word/2010/wordprocessingInk" xmlns:wne="http://schemas.microsoft.com/office/word/2006/wordml" xmlns:wps="http://schemas.microsoft.com/office/word/2010/wordprocessingShape" mc:Ignorable="w14 w15 w16se w16cid wp14">
+<w:document xmlns:wpc="http://schemas.microsoft.com/office/word/2010/wordprocessingCanvas" xmlns:cx="http://schemas.microsoft.com/office/drawing/2014/chartex" xmlns:mc="http://schemas.openxmlformats.org/markup-compatibility/2006" xmlns:o="urn:schemas-microsoft-com:office:office" xmlns:r="http://schemas.openxmlformats.org/officeDocument/2006/relationships" xmlns:m="http://schemas.openxmlformats.org/officeDocument/2006/math" xmlns:v="urn:schemas-microsoft-com:vml" xmlns:wp14="http://schemas.microsoft.com/office/word/2010/wordprocessingDrawing" xmlns:wp="http://schemas.openxmlformats.org/drawingml/2006/wordprocessingDrawing" xmlns:w10="urn:schemas-microsoft-com:office:word" xmlns:w="http://schemas.openxmlformats.org/wordprocessingml/2006/main" xmlns:w14="http://schemas.microsoft.com/office/word/2010/wordml" xmlns:w15="http://schemas.microsoft.com/office/word/2012/wordml" xmlns:w16se="http://schemas.microsoft.com/office/word/2015/wordml/symex" xmlns:wpg="http://schemas.microsoft.com/office/word/2010/wordprocessingGroup" xmlns:wpi="http://schemas.microsoft.com/office/word/2010/wordprocessingInk" xmlns:wne="http://schemas.microsoft.com/office/word/2006/wordml" xmlns:wps="http://schemas.microsoft.com/office/word/2010/wordprocessingShape" mc:Ignorable="w14 w15 w16se wp14">
   <w:body>
     <w:p>
       <w:r>
@@ -11,6 +11,7 @@
       <w:r>
         <w:rPr>
           <w:noProof/>
+          <w:lang w:eastAsia="en-GB"/>
         </w:rPr>
         <w:drawing>
           <wp:inline distT="0" distB="0" distL="0" distR="0" wp14:anchorId="1B76D432" wp14:editId="5CF51257">
@@ -69,6 +70,7 @@
       <w:r>
         <w:rPr>
           <w:noProof/>
+          <w:lang w:eastAsia="en-GB"/>
         </w:rPr>
         <w:drawing>
           <wp:inline distT="0" distB="0" distL="0" distR="0" wp14:anchorId="41B608BE" wp14:editId="116A285B">
@@ -111,6 +113,7 @@
       <w:r>
         <w:rPr>
           <w:noProof/>
+          <w:lang w:eastAsia="en-GB"/>
         </w:rPr>
         <w:drawing>
           <wp:inline distT="0" distB="0" distL="0" distR="0" wp14:anchorId="1CC09765" wp14:editId="374E402A">
@@ -185,6 +188,7 @@
       <w:r>
         <w:rPr>
           <w:noProof/>
+          <w:lang w:eastAsia="en-GB"/>
         </w:rPr>
         <w:drawing>
           <wp:inline distT="0" distB="0" distL="0" distR="0" wp14:anchorId="5B4AFFF2" wp14:editId="19C2DEFD">
@@ -225,6 +229,7 @@
       <w:r>
         <w:rPr>
           <w:noProof/>
+          <w:lang w:eastAsia="en-GB"/>
         </w:rPr>
         <w:drawing>
           <wp:inline distT="0" distB="0" distL="0" distR="0" wp14:anchorId="2A5BE706" wp14:editId="6CF51F5C">
@@ -278,6 +283,7 @@
       <w:r>
         <w:rPr>
           <w:noProof/>
+          <w:lang w:eastAsia="en-GB"/>
         </w:rPr>
         <w:drawing>
           <wp:inline distT="0" distB="0" distL="0" distR="0" wp14:anchorId="7EC52DD8" wp14:editId="1C6D8939">
@@ -324,13 +330,7 @@
     <w:p/>
     <w:p>
       <w:r>
-        <w:t>5. W</w:t>
-      </w:r>
-      <w:r>
-        <w:t>e go inside Microsoft SQL Server Management Studio</w:t>
-      </w:r>
-      <w:r>
-        <w:t>. Select your server</w:t>
+        <w:t>5. We go inside Microsoft SQL Server Management Studio. Select your server</w:t>
       </w:r>
       <w:r>
         <w:t>, select properties</w:t>
@@ -343,6 +343,7 @@
       <w:r>
         <w:rPr>
           <w:noProof/>
+          <w:lang w:eastAsia="en-GB"/>
         </w:rPr>
         <w:drawing>
           <wp:inline distT="0" distB="0" distL="0" distR="0" wp14:anchorId="1B0CC917" wp14:editId="2A953CFD">
@@ -387,6 +388,7 @@
       <w:r>
         <w:rPr>
           <w:noProof/>
+          <w:lang w:eastAsia="en-GB"/>
         </w:rPr>
         <w:drawing>
           <wp:inline distT="0" distB="0" distL="0" distR="0" wp14:anchorId="6C0DE8CE" wp14:editId="733783B8">
@@ -436,6 +438,7 @@
       <w:r>
         <w:rPr>
           <w:noProof/>
+          <w:lang w:eastAsia="en-GB"/>
         </w:rPr>
         <w:drawing>
           <wp:inline distT="0" distB="0" distL="0" distR="0" wp14:anchorId="3ABFD0A5" wp14:editId="1674AC51">
@@ -487,6 +490,7 @@
       <w:r>
         <w:rPr>
           <w:noProof/>
+          <w:lang w:eastAsia="en-GB"/>
         </w:rPr>
         <w:drawing>
           <wp:inline distT="0" distB="0" distL="0" distR="0" wp14:anchorId="3918DD78" wp14:editId="77B9170C">
@@ -540,6 +544,7 @@
       <w:r>
         <w:rPr>
           <w:noProof/>
+          <w:lang w:eastAsia="en-GB"/>
         </w:rPr>
         <w:drawing>
           <wp:inline distT="0" distB="0" distL="0" distR="0" wp14:anchorId="6BE845F7" wp14:editId="5C00105C">
@@ -621,6 +626,7 @@
       <w:r>
         <w:rPr>
           <w:noProof/>
+          <w:lang w:eastAsia="en-GB"/>
         </w:rPr>
         <w:drawing>
           <wp:inline distT="0" distB="0" distL="0" distR="0" wp14:anchorId="69A38422" wp14:editId="197B593E">
@@ -668,6 +674,7 @@
       <w:r>
         <w:rPr>
           <w:noProof/>
+          <w:lang w:eastAsia="en-GB"/>
         </w:rPr>
         <w:drawing>
           <wp:inline distT="0" distB="0" distL="0" distR="0" wp14:anchorId="11B3A480" wp14:editId="39269F99">
@@ -721,6 +728,7 @@
       <w:r>
         <w:rPr>
           <w:noProof/>
+          <w:lang w:eastAsia="en-GB"/>
         </w:rPr>
         <w:drawing>
           <wp:inline distT="0" distB="0" distL="0" distR="0" wp14:anchorId="6AE657F5" wp14:editId="3EFF9F7E">
@@ -774,6 +782,7 @@
       <w:r>
         <w:rPr>
           <w:noProof/>
+          <w:lang w:eastAsia="en-GB"/>
         </w:rPr>
         <w:drawing>
           <wp:inline distT="0" distB="0" distL="0" distR="0" wp14:anchorId="3DF4AB99" wp14:editId="23F6C3C9">
@@ -1819,8 +1828,6 @@
         </w:rPr>
         <w:t>)</w:t>
       </w:r>
-      <w:bookmarkStart w:id="0" w:name="_GoBack"/>
-      <w:bookmarkEnd w:id="0"/>
     </w:p>
     <w:p>
       <w:pPr>
@@ -1839,9 +1846,107 @@
       </w:pPr>
     </w:p>
     <w:p/>
+    <w:p>
+      <w:hyperlink r:id="rId21" w:history="1">
+        <w:r>
+          <w:rPr>
+            <w:rStyle w:val="Hyperlink"/>
+          </w:rPr>
+          <w:t>https://docs.microsoft.com/en-us/sql/relational-databases/tables/create-tables-database-engine?view=sql-server-2017&amp;fbclid=IwAR0H-pgl8EdI3VzF1G6FBCXOoEh-lKjsXJrB0H9j2y_-QtPJ2E7iGmPLS4g</w:t>
+        </w:r>
+      </w:hyperlink>
+    </w:p>
+    <w:p>
+      <w:hyperlink r:id="rId22" w:history="1">
+        <w:r>
+          <w:rPr>
+            <w:rStyle w:val="Hyperlink"/>
+          </w:rPr>
+          <w:t>https://docs.microsoft.com/en-us/sql/relational-databases/tables/specify-default-values-for-columns?view=sql-server-2017&amp;fbclid=IwAR2b7Ub5xsLdGwTw2WN2wBF_WLxrKSyy-ROHPvb94OxshNvx_fYgG6PFjSc</w:t>
+        </w:r>
+      </w:hyperlink>
+    </w:p>
+    <w:p>
+      <w:hyperlink r:id="rId23" w:history="1">
+        <w:r>
+          <w:rPr>
+            <w:rStyle w:val="Hyperlink"/>
+          </w:rPr>
+          <w:t>https://www.codejava.net/java-se/jdbc/connect-to-microsoft-sql-server-via-jdbc?fbclid=IwAR2LOqN5iaTE5aIjowdZkHayw4DLyWJf-XzMJJqeBJiC6dAki5LNWzYFQaU</w:t>
+        </w:r>
+      </w:hyperlink>
+    </w:p>
+    <w:p>
+      <w:hyperlink r:id="rId24" w:anchor="10992074" w:history="1">
+        <w:r>
+          <w:rPr>
+            <w:rStyle w:val="Hyperlink"/>
+          </w:rPr>
+          <w:t>https://stackoverflow.com/questions/10991894/auto-increment-primary-key-in-sql-server-management-studio-2012?fbclid=IwAR2BR4xq1BopV5MYnJVaYkf5bmvY7J75rXs3duaYWJN-xYBB59dqV-E1ff8#10992074</w:t>
+        </w:r>
+      </w:hyperlink>
+    </w:p>
+    <w:p>
+      <w:hyperlink r:id="rId25" w:history="1">
+        <w:r>
+          <w:rPr>
+            <w:rStyle w:val="Hyperlink"/>
+          </w:rPr>
+          <w:t>https://docs.microsoft.com/en-us/sql/connect/jdbc/data-source-sample?view=sql-server-2017&amp;fbclid=IwAR2BnOGR5Vqgb3oINfVC8yGfejezZlc3EUTkuHN6TK2bAWgyE8ZrJmGp5JI</w:t>
+        </w:r>
+      </w:hyperlink>
+    </w:p>
+    <w:p>
+      <w:hyperlink r:id="rId26" w:anchor="14490004" w:history="1">
+        <w:r>
+          <w:rPr>
+            <w:rStyle w:val="Hyperlink"/>
+          </w:rPr>
+          <w:t>https://stackoverflow.com/questions/2451892/how-do-i-connect-to-a-sql-server-2008-database-using-jdbc?fbclid=IwAR2b7Ub5xsLdGwTw2WN2wBF_WLxrKSyy-ROHPvb94OxshNvx_fYgG6PFjSc#14490004</w:t>
+        </w:r>
+      </w:hyperlink>
+    </w:p>
+    <w:p>
+      <w:hyperlink r:id="rId27" w:history="1">
+        <w:r>
+          <w:rPr>
+            <w:rStyle w:val="Hyperlink"/>
+          </w:rPr>
+          <w:t>https://docs.microsoft.com/en-us/sql/database-engine/configure-windows/enable-or-disable-a-server-network-protocol?view=sql-server-2017&amp;fbclid=IwAR3WCkws63OdpagQ5gNNnni2vm0B7Ys2x2qUXi2jE8EfVO1KT9OiBA8nRuk</w:t>
+        </w:r>
+      </w:hyperlink>
+    </w:p>
+    <w:p>
+      <w:hyperlink r:id="rId28" w:history="1">
+        <w:r>
+          <w:rPr>
+            <w:rStyle w:val="Hyperlink"/>
+          </w:rPr>
+          <w:t>http://itproguru.com/expert/2014/09/how-to-fix-login-failed-for-user-microsoft-sql-server-error-18456-step-by-step-add-sql-administrator-to-sql-management-studio/?fbc</w:t>
+        </w:r>
+        <w:bookmarkStart w:id="0" w:name="_GoBack"/>
+        <w:bookmarkEnd w:id="0"/>
+        <w:r>
+          <w:rPr>
+            <w:rStyle w:val="Hyperlink"/>
+          </w:rPr>
+          <w:t>lid=IwAR0_MQ7ZuoUw57YEnzUIwPO9c27LDQMEeIR8xnEoo4lSuFhC3Bgn2U7oWWg</w:t>
+        </w:r>
+      </w:hyperlink>
+    </w:p>
+    <w:p>
+      <w:hyperlink r:id="rId29" w:history="1">
+        <w:r>
+          <w:rPr>
+            <w:rStyle w:val="Hyperlink"/>
+          </w:rPr>
+          <w:t>https://docs.microsoft.com/en-us/sql/connect/jdbc/data-source-sample?view=sql-server-2017&amp;fbclid=IwAR2aqZRc2S1o7PunlUxxwzBfFbjXjS_PRnafGHTqtEvwrtAQZL5KRRyDpVk</w:t>
+        </w:r>
+      </w:hyperlink>
+    </w:p>
     <w:sectPr>
       <w:pgSz w:w="12240" w:h="15840"/>
-      <w:pgMar w:top="1440" w:right="1440" w:bottom="1440" w:left="1440" w:header="720" w:footer="720" w:gutter="0"/>
+      <w:pgMar w:top="1440" w:right="1440" w:bottom="720" w:left="1440" w:header="720" w:footer="720" w:gutter="0"/>
       <w:cols w:space="720"/>
       <w:docGrid w:linePitch="360"/>
     </w:sectPr>
@@ -1850,7 +1955,7 @@
 </file>
 
 <file path=word/endnotes.xml><?xml version="1.0" encoding="utf-8"?>
-<w:endnotes xmlns:wpc="http://schemas.microsoft.com/office/word/2010/wordprocessingCanvas" xmlns:cx="http://schemas.microsoft.com/office/drawing/2014/chartex" xmlns:cx1="http://schemas.microsoft.com/office/drawing/2015/9/8/chartex" xmlns:cx2="http://schemas.microsoft.com/office/drawing/2015/10/21/chartex" xmlns:cx3="http://schemas.microsoft.com/office/drawing/2016/5/9/chartex" xmlns:cx4="http://schemas.microsoft.com/office/drawing/2016/5/10/chartex" xmlns:cx5="http://schemas.microsoft.com/office/drawing/2016/5/11/chartex" xmlns:cx6="http://schemas.microsoft.com/office/drawing/2016/5/12/chartex" xmlns:cx7="http://schemas.microsoft.com/office/drawing/2016/5/13/chartex" xmlns:cx8="http://schemas.microsoft.com/office/drawing/2016/5/14/chartex" xmlns:mc="http://schemas.openxmlformats.org/markup-compatibility/2006" xmlns:aink="http://schemas.microsoft.com/office/drawing/2016/ink" xmlns:am3d="http://schemas.microsoft.com/office/drawing/2017/model3d" xmlns:o="urn:schemas-microsoft-com:office:office" xmlns:r="http://schemas.openxmlformats.org/officeDocument/2006/relationships" xmlns:m="http://schemas.openxmlformats.org/officeDocument/2006/math" xmlns:v="urn:schemas-microsoft-com:vml" xmlns:wp14="http://schemas.microsoft.com/office/word/2010/wordprocessingDrawing" xmlns:wp="http://schemas.openxmlformats.org/drawingml/2006/wordprocessingDrawing" xmlns:w10="urn:schemas-microsoft-com:office:word" xmlns:w="http://schemas.openxmlformats.org/wordprocessingml/2006/main" xmlns:w14="http://schemas.microsoft.com/office/word/2010/wordml" xmlns:w15="http://schemas.microsoft.com/office/word/2012/wordml" xmlns:w16cid="http://schemas.microsoft.com/office/word/2016/wordml/cid" xmlns:w16se="http://schemas.microsoft.com/office/word/2015/wordml/symex" xmlns:wpg="http://schemas.microsoft.com/office/word/2010/wordprocessingGroup" xmlns:wpi="http://schemas.microsoft.com/office/word/2010/wordprocessingInk" xmlns:wne="http://schemas.microsoft.com/office/word/2006/wordml" xmlns:wps="http://schemas.microsoft.com/office/word/2010/wordprocessingShape" mc:Ignorable="w14 w15 w16se w16cid wp14">
+<w:endnotes xmlns:wpc="http://schemas.microsoft.com/office/word/2010/wordprocessingCanvas" xmlns:cx="http://schemas.microsoft.com/office/drawing/2014/chartex" xmlns:mc="http://schemas.openxmlformats.org/markup-compatibility/2006" xmlns:o="urn:schemas-microsoft-com:office:office" xmlns:r="http://schemas.openxmlformats.org/officeDocument/2006/relationships" xmlns:m="http://schemas.openxmlformats.org/officeDocument/2006/math" xmlns:v="urn:schemas-microsoft-com:vml" xmlns:wp14="http://schemas.microsoft.com/office/word/2010/wordprocessingDrawing" xmlns:wp="http://schemas.openxmlformats.org/drawingml/2006/wordprocessingDrawing" xmlns:w10="urn:schemas-microsoft-com:office:word" xmlns:w="http://schemas.openxmlformats.org/wordprocessingml/2006/main" xmlns:w14="http://schemas.microsoft.com/office/word/2010/wordml" xmlns:w15="http://schemas.microsoft.com/office/word/2012/wordml" xmlns:w16se="http://schemas.microsoft.com/office/word/2015/wordml/symex" xmlns:wpg="http://schemas.microsoft.com/office/word/2010/wordprocessingGroup" xmlns:wpi="http://schemas.microsoft.com/office/word/2010/wordprocessingInk" xmlns:wne="http://schemas.microsoft.com/office/word/2006/wordml" xmlns:wps="http://schemas.microsoft.com/office/word/2010/wordprocessingShape" mc:Ignorable="w14 w15 w16se wp14">
   <w:endnote w:type="separator" w:id="-1">
     <w:p>
       <w:pPr>
@@ -1875,7 +1980,7 @@
 </file>
 
 <file path=word/footnotes.xml><?xml version="1.0" encoding="utf-8"?>
-<w:footnotes xmlns:wpc="http://schemas.microsoft.com/office/word/2010/wordprocessingCanvas" xmlns:cx="http://schemas.microsoft.com/office/drawing/2014/chartex" xmlns:cx1="http://schemas.microsoft.com/office/drawing/2015/9/8/chartex" xmlns:cx2="http://schemas.microsoft.com/office/drawing/2015/10/21/chartex" xmlns:cx3="http://schemas.microsoft.com/office/drawing/2016/5/9/chartex" xmlns:cx4="http://schemas.microsoft.com/office/drawing/2016/5/10/chartex" xmlns:cx5="http://schemas.microsoft.com/office/drawing/2016/5/11/chartex" xmlns:cx6="http://schemas.microsoft.com/office/drawing/2016/5/12/chartex" xmlns:cx7="http://schemas.microsoft.com/office/drawing/2016/5/13/chartex" xmlns:cx8="http://schemas.microsoft.com/office/drawing/2016/5/14/chartex" xmlns:mc="http://schemas.openxmlformats.org/markup-compatibility/2006" xmlns:aink="http://schemas.microsoft.com/office/drawing/2016/ink" xmlns:am3d="http://schemas.microsoft.com/office/drawing/2017/model3d" xmlns:o="urn:schemas-microsoft-com:office:office" xmlns:r="http://schemas.openxmlformats.org/officeDocument/2006/relationships" xmlns:m="http://schemas.openxmlformats.org/officeDocument/2006/math" xmlns:v="urn:schemas-microsoft-com:vml" xmlns:wp14="http://schemas.microsoft.com/office/word/2010/wordprocessingDrawing" xmlns:wp="http://schemas.openxmlformats.org/drawingml/2006/wordprocessingDrawing" xmlns:w10="urn:schemas-microsoft-com:office:word" xmlns:w="http://schemas.openxmlformats.org/wordprocessingml/2006/main" xmlns:w14="http://schemas.microsoft.com/office/word/2010/wordml" xmlns:w15="http://schemas.microsoft.com/office/word/2012/wordml" xmlns:w16cid="http://schemas.microsoft.com/office/word/2016/wordml/cid" xmlns:w16se="http://schemas.microsoft.com/office/word/2015/wordml/symex" xmlns:wpg="http://schemas.microsoft.com/office/word/2010/wordprocessingGroup" xmlns:wpi="http://schemas.microsoft.com/office/word/2010/wordprocessingInk" xmlns:wne="http://schemas.microsoft.com/office/word/2006/wordml" xmlns:wps="http://schemas.microsoft.com/office/word/2010/wordprocessingShape" mc:Ignorable="w14 w15 w16se w16cid wp14">
+<w:footnotes xmlns:wpc="http://schemas.microsoft.com/office/word/2010/wordprocessingCanvas" xmlns:cx="http://schemas.microsoft.com/office/drawing/2014/chartex" xmlns:mc="http://schemas.openxmlformats.org/markup-compatibility/2006" xmlns:o="urn:schemas-microsoft-com:office:office" xmlns:r="http://schemas.openxmlformats.org/officeDocument/2006/relationships" xmlns:m="http://schemas.openxmlformats.org/officeDocument/2006/math" xmlns:v="urn:schemas-microsoft-com:vml" xmlns:wp14="http://schemas.microsoft.com/office/word/2010/wordprocessingDrawing" xmlns:wp="http://schemas.openxmlformats.org/drawingml/2006/wordprocessingDrawing" xmlns:w10="urn:schemas-microsoft-com:office:word" xmlns:w="http://schemas.openxmlformats.org/wordprocessingml/2006/main" xmlns:w14="http://schemas.microsoft.com/office/word/2010/wordml" xmlns:w15="http://schemas.microsoft.com/office/word/2012/wordml" xmlns:w16se="http://schemas.microsoft.com/office/word/2015/wordml/symex" xmlns:wpg="http://schemas.microsoft.com/office/word/2010/wordprocessingGroup" xmlns:wpi="http://schemas.microsoft.com/office/word/2010/wordprocessingInk" xmlns:wne="http://schemas.microsoft.com/office/word/2006/wordml" xmlns:wps="http://schemas.microsoft.com/office/word/2010/wordprocessingShape" mc:Ignorable="w14 w15 w16se wp14">
   <w:footnote w:type="separator" w:id="-1">
     <w:p>
       <w:pPr>
@@ -1900,7 +2005,7 @@
 </file>
 
 <file path=word/styles.xml><?xml version="1.0" encoding="utf-8"?>
-<w:styles xmlns:mc="http://schemas.openxmlformats.org/markup-compatibility/2006" xmlns:r="http://schemas.openxmlformats.org/officeDocument/2006/relationships" xmlns:w="http://schemas.openxmlformats.org/wordprocessingml/2006/main" xmlns:w14="http://schemas.microsoft.com/office/word/2010/wordml" xmlns:w15="http://schemas.microsoft.com/office/word/2012/wordml" xmlns:w16cid="http://schemas.microsoft.com/office/word/2016/wordml/cid" xmlns:w16se="http://schemas.microsoft.com/office/word/2015/wordml/symex" mc:Ignorable="w14 w15 w16se w16cid">
+<w:styles xmlns:mc="http://schemas.openxmlformats.org/markup-compatibility/2006" xmlns:r="http://schemas.openxmlformats.org/officeDocument/2006/relationships" xmlns:w="http://schemas.openxmlformats.org/wordprocessingml/2006/main" xmlns:w14="http://schemas.microsoft.com/office/word/2010/wordml" xmlns:w15="http://schemas.microsoft.com/office/word/2012/wordml" xmlns:w16se="http://schemas.microsoft.com/office/word/2015/wordml/symex" mc:Ignorable="w14 w15 w16se">
   <w:docDefaults>
     <w:rPrDefault>
       <w:rPr>
@@ -1916,7 +2021,7 @@
       </w:pPr>
     </w:pPrDefault>
   </w:docDefaults>
-  <w:latentStyles w:defLockedState="0" w:defUIPriority="99" w:defSemiHidden="0" w:defUnhideWhenUsed="0" w:defQFormat="0" w:count="375">
+  <w:latentStyles w:defLockedState="0" w:defUIPriority="99" w:defSemiHidden="0" w:defUnhideWhenUsed="0" w:defQFormat="0" w:count="371">
     <w:lsdException w:name="Normal" w:uiPriority="0" w:qFormat="1"/>
     <w:lsdException w:name="heading 1" w:uiPriority="9" w:qFormat="1"/>
     <w:lsdException w:name="heading 2" w:semiHidden="1" w:uiPriority="9" w:unhideWhenUsed="1" w:qFormat="1"/>
@@ -2288,10 +2393,6 @@
     <w:lsdException w:name="List Table 5 Dark Accent 6" w:uiPriority="50"/>
     <w:lsdException w:name="List Table 6 Colorful Accent 6" w:uiPriority="51"/>
     <w:lsdException w:name="List Table 7 Colorful Accent 6" w:uiPriority="52"/>
-    <w:lsdException w:name="Mention" w:semiHidden="1" w:unhideWhenUsed="1"/>
-    <w:lsdException w:name="Smart Hyperlink" w:semiHidden="1" w:unhideWhenUsed="1"/>
-    <w:lsdException w:name="Hashtag" w:semiHidden="1" w:unhideWhenUsed="1"/>
-    <w:lsdException w:name="Unresolved Mention" w:semiHidden="1" w:unhideWhenUsed="1"/>
   </w:latentStyles>
   <w:style w:type="paragraph" w:default="1" w:styleId="Normal">
     <w:name w:val="Normal"/>
@@ -2375,6 +2476,17 @@
     <w:rsid w:val="0095283E"/>
     <w:rPr>
       <w:lang w:val="en-GB"/>
+    </w:rPr>
+  </w:style>
+  <w:style w:type="character" w:styleId="Hyperlink">
+    <w:name w:val="Hyperlink"/>
+    <w:basedOn w:val="DefaultParagraphFont"/>
+    <w:uiPriority w:val="99"/>
+    <w:unhideWhenUsed/>
+    <w:rsid w:val="0002040B"/>
+    <w:rPr>
+      <w:color w:val="0563C1" w:themeColor="hyperlink"/>
+      <w:u w:val="single"/>
     </w:rPr>
   </w:style>
 </w:styles>

</xml_diff>

<commit_message>
updated database setup tutorial
</commit_message>
<xml_diff>
--- a/Database/Database.docx
+++ b/Database/Database.docx
@@ -616,7 +616,10 @@
         <w:t>.</w:t>
       </w:r>
       <w:r>
-        <w:t xml:space="preserve"> Select Table from master</w:t>
+        <w:t xml:space="preserve"> </w:t>
+      </w:r>
+      <w:r>
+        <w:t>Right click on Tables and click on Table… to start creating a new table</w:t>
       </w:r>
     </w:p>
     <w:p>
@@ -667,7 +670,13 @@
     </w:p>
     <w:p>
       <w:r>
-        <w:t xml:space="preserve">2. After we are done, it should look like this </w:t>
+        <w:t xml:space="preserve">2. </w:t>
+      </w:r>
+      <w:r>
+        <w:t xml:space="preserve">Enter the name and Data Type of every attribute the Movie Class has in our business model. </w:t>
+      </w:r>
+      <w:r>
+        <w:t xml:space="preserve">After we are done, it should look like this </w:t>
       </w:r>
     </w:p>
     <w:p>
@@ -823,10 +832,103 @@
     </w:p>
     <w:p>
       <w:r>
-        <w:t>5. Refresh your master database and you are done.</w:t>
-      </w:r>
-    </w:p>
-    <w:p>
+        <w:t xml:space="preserve">5. </w:t>
+      </w:r>
+      <w:r>
+        <w:t>On the far right you should be able to change the name of the table to Movie from Table_1. Press ctrl+S to save the changes then right on master and d</w:t>
+      </w:r>
+      <w:r>
+        <w:t>efresh your master database and you are done.</w:t>
+      </w:r>
+    </w:p>
+    <w:p>
+      <w:r>
+        <w:rPr>
+          <w:noProof/>
+          <w:lang w:eastAsia="en-GB"/>
+        </w:rPr>
+        <w:drawing>
+          <wp:inline distT="0" distB="0" distL="0" distR="0" wp14:anchorId="31E38415" wp14:editId="1FAE52D5">
+            <wp:extent cx="5943600" cy="3033395"/>
+            <wp:effectExtent l="0" t="0" r="0" b="0"/>
+            <wp:docPr id="3" name="Picture 3"/>
+            <wp:cNvGraphicFramePr>
+              <a:graphicFrameLocks xmlns:a="http://schemas.openxmlformats.org/drawingml/2006/main" noChangeAspect="1"/>
+            </wp:cNvGraphicFramePr>
+            <a:graphic xmlns:a="http://schemas.openxmlformats.org/drawingml/2006/main">
+              <a:graphicData uri="http://schemas.openxmlformats.org/drawingml/2006/picture">
+                <pic:pic xmlns:pic="http://schemas.openxmlformats.org/drawingml/2006/picture">
+                  <pic:nvPicPr>
+                    <pic:cNvPr id="1" name=""/>
+                    <pic:cNvPicPr/>
+                  </pic:nvPicPr>
+                  <pic:blipFill>
+                    <a:blip r:embed="rId21"/>
+                    <a:stretch>
+                      <a:fillRect/>
+                    </a:stretch>
+                  </pic:blipFill>
+                  <pic:spPr>
+                    <a:xfrm>
+                      <a:off x="0" y="0"/>
+                      <a:ext cx="5943600" cy="3033395"/>
+                    </a:xfrm>
+                    <a:prstGeom prst="rect">
+                      <a:avLst/>
+                    </a:prstGeom>
+                  </pic:spPr>
+                </pic:pic>
+              </a:graphicData>
+            </a:graphic>
+          </wp:inline>
+        </w:drawing>
+      </w:r>
+    </w:p>
+    <w:p>
+      <w:r>
+        <w:rPr>
+          <w:noProof/>
+          <w:lang w:eastAsia="en-GB"/>
+        </w:rPr>
+        <w:lastRenderedPageBreak/>
+        <w:drawing>
+          <wp:inline distT="0" distB="0" distL="0" distR="0" wp14:anchorId="67FE9233" wp14:editId="378AF458">
+            <wp:extent cx="3171825" cy="3867150"/>
+            <wp:effectExtent l="0" t="0" r="9525" b="0"/>
+            <wp:docPr id="11" name="Picture 11"/>
+            <wp:cNvGraphicFramePr>
+              <a:graphicFrameLocks xmlns:a="http://schemas.openxmlformats.org/drawingml/2006/main" noChangeAspect="1"/>
+            </wp:cNvGraphicFramePr>
+            <a:graphic xmlns:a="http://schemas.openxmlformats.org/drawingml/2006/main">
+              <a:graphicData uri="http://schemas.openxmlformats.org/drawingml/2006/picture">
+                <pic:pic xmlns:pic="http://schemas.openxmlformats.org/drawingml/2006/picture">
+                  <pic:nvPicPr>
+                    <pic:cNvPr id="1" name=""/>
+                    <pic:cNvPicPr/>
+                  </pic:nvPicPr>
+                  <pic:blipFill>
+                    <a:blip r:embed="rId22"/>
+                    <a:stretch>
+                      <a:fillRect/>
+                    </a:stretch>
+                  </pic:blipFill>
+                  <pic:spPr>
+                    <a:xfrm>
+                      <a:off x="0" y="0"/>
+                      <a:ext cx="3171825" cy="3867150"/>
+                    </a:xfrm>
+                    <a:prstGeom prst="rect">
+                      <a:avLst/>
+                    </a:prstGeom>
+                  </pic:spPr>
+                </pic:pic>
+              </a:graphicData>
+            </a:graphic>
+          </wp:inline>
+        </w:drawing>
+      </w:r>
+      <w:bookmarkStart w:id="0" w:name="_GoBack"/>
+      <w:bookmarkEnd w:id="0"/>
       <w:r>
         <w:br w:type="page"/>
       </w:r>
@@ -1847,7 +1949,7 @@
     </w:p>
     <w:p/>
     <w:p>
-      <w:hyperlink r:id="rId21" w:history="1">
+      <w:hyperlink r:id="rId23" w:history="1">
         <w:r>
           <w:rPr>
             <w:rStyle w:val="Hyperlink"/>
@@ -1857,7 +1959,7 @@
       </w:hyperlink>
     </w:p>
     <w:p>
-      <w:hyperlink r:id="rId22" w:history="1">
+      <w:hyperlink r:id="rId24" w:history="1">
         <w:r>
           <w:rPr>
             <w:rStyle w:val="Hyperlink"/>
@@ -1867,7 +1969,7 @@
       </w:hyperlink>
     </w:p>
     <w:p>
-      <w:hyperlink r:id="rId23" w:history="1">
+      <w:hyperlink r:id="rId25" w:history="1">
         <w:r>
           <w:rPr>
             <w:rStyle w:val="Hyperlink"/>
@@ -1877,7 +1979,7 @@
       </w:hyperlink>
     </w:p>
     <w:p>
-      <w:hyperlink r:id="rId24" w:anchor="10992074" w:history="1">
+      <w:hyperlink r:id="rId26" w:anchor="10992074" w:history="1">
         <w:r>
           <w:rPr>
             <w:rStyle w:val="Hyperlink"/>
@@ -1887,7 +1989,7 @@
       </w:hyperlink>
     </w:p>
     <w:p>
-      <w:hyperlink r:id="rId25" w:history="1">
+      <w:hyperlink r:id="rId27" w:history="1">
         <w:r>
           <w:rPr>
             <w:rStyle w:val="Hyperlink"/>
@@ -1897,7 +1999,7 @@
       </w:hyperlink>
     </w:p>
     <w:p>
-      <w:hyperlink r:id="rId26" w:anchor="14490004" w:history="1">
+      <w:hyperlink r:id="rId28" w:anchor="14490004" w:history="1">
         <w:r>
           <w:rPr>
             <w:rStyle w:val="Hyperlink"/>
@@ -1907,7 +2009,7 @@
       </w:hyperlink>
     </w:p>
     <w:p>
-      <w:hyperlink r:id="rId27" w:history="1">
+      <w:hyperlink r:id="rId29" w:history="1">
         <w:r>
           <w:rPr>
             <w:rStyle w:val="Hyperlink"/>
@@ -1917,25 +2019,17 @@
       </w:hyperlink>
     </w:p>
     <w:p>
-      <w:hyperlink r:id="rId28" w:history="1">
+      <w:hyperlink r:id="rId30" w:history="1">
         <w:r>
           <w:rPr>
             <w:rStyle w:val="Hyperlink"/>
           </w:rPr>
-          <w:t>http://itproguru.com/expert/2014/09/how-to-fix-login-failed-for-user-microsoft-sql-server-error-18456-step-by-step-add-sql-administrator-to-sql-management-studio/?fbc</w:t>
-        </w:r>
-        <w:bookmarkStart w:id="0" w:name="_GoBack"/>
-        <w:bookmarkEnd w:id="0"/>
-        <w:r>
-          <w:rPr>
-            <w:rStyle w:val="Hyperlink"/>
-          </w:rPr>
-          <w:t>lid=IwAR0_MQ7ZuoUw57YEnzUIwPO9c27LDQMEeIR8xnEoo4lSuFhC3Bgn2U7oWWg</w:t>
+          <w:t>http://itproguru.com/expert/2014/09/how-to-fix-login-failed-for-user-microsoft-sql-server-error-18456-step-by-step-add-sql-administrator-to-sql-management-studio/?fbclid=IwAR0_MQ7ZuoUw57YEnzUIwPO9c27LDQMEeIR8xnEoo4lSuFhC3Bgn2U7oWWg</w:t>
         </w:r>
       </w:hyperlink>
     </w:p>
     <w:p>
-      <w:hyperlink r:id="rId29" w:history="1">
+      <w:hyperlink r:id="rId31" w:history="1">
         <w:r>
           <w:rPr>
             <w:rStyle w:val="Hyperlink"/>

</xml_diff>